<commit_message>
rachaels recommendations, added more projects, etc
</commit_message>
<xml_diff>
--- a/Productivity Optimizer Résumé Template 2 (Repaired).docx
+++ b/Productivity Optimizer Résumé Template 2 (Repaired).docx
@@ -162,14 +162,12 @@
               <w:t xml:space="preserve"> </w:t>
             </w:r>
             <w:hyperlink r:id="rId6" w:history="1">
-              <w:proofErr w:type="spellStart"/>
               <w:r>
                 <w:rPr>
                   <w:rStyle w:val="Hyperlink"/>
                 </w:rPr>
                 <w:t>Linkedin</w:t>
               </w:r>
-              <w:proofErr w:type="spellEnd"/>
             </w:hyperlink>
             <w:r>
               <w:t xml:space="preserve"> | </w:t>
@@ -179,16 +177,8 @@
                 <w:rPr>
                   <w:rStyle w:val="Hyperlink"/>
                 </w:rPr>
-                <w:t xml:space="preserve"> </w:t>
+                <w:t xml:space="preserve"> Github</w:t>
               </w:r>
-              <w:proofErr w:type="spellStart"/>
-              <w:r>
-                <w:rPr>
-                  <w:rStyle w:val="Hyperlink"/>
-                </w:rPr>
-                <w:t>Github</w:t>
-              </w:r>
-              <w:proofErr w:type="spellEnd"/>
             </w:hyperlink>
             <w:r>
               <w:t xml:space="preserve"> </w:t>
@@ -407,23 +397,13 @@
                 <w:szCs w:val="20"/>
               </w:rPr>
             </w:pPr>
-            <w:proofErr w:type="spellStart"/>
-            <w:r>
-              <w:rPr>
-                <w:rFonts w:ascii="Georgia" w:eastAsia="Georgia" w:hAnsi="Georgia" w:cs="Georgia"/>
-                <w:sz w:val="20"/>
-                <w:szCs w:val="20"/>
-              </w:rPr>
-              <w:t>Azubi</w:t>
-            </w:r>
-            <w:proofErr w:type="spellEnd"/>
-            <w:r>
-              <w:rPr>
-                <w:rFonts w:ascii="Georgia" w:eastAsia="Georgia" w:hAnsi="Georgia" w:cs="Georgia"/>
-                <w:sz w:val="20"/>
-                <w:szCs w:val="20"/>
-              </w:rPr>
-              <w:t xml:space="preserve"> Africa</w:t>
+            <w:r>
+              <w:rPr>
+                <w:rFonts w:ascii="Georgia" w:eastAsia="Georgia" w:hAnsi="Georgia" w:cs="Georgia"/>
+                <w:sz w:val="20"/>
+                <w:szCs w:val="20"/>
+              </w:rPr>
+              <w:t>Azubi Africa</w:t>
             </w:r>
           </w:p>
         </w:tc>
@@ -603,27 +583,7 @@
                 <w:sz w:val="20"/>
                 <w:szCs w:val="20"/>
               </w:rPr>
-              <w:t xml:space="preserve">Data Analyst Intern, </w:t>
-            </w:r>
-            <w:proofErr w:type="spellStart"/>
-            <w:r>
-              <w:rPr>
-                <w:rFonts w:ascii="Georgia" w:eastAsia="Georgia" w:hAnsi="Georgia" w:cs="Georgia"/>
-                <w:b/>
-                <w:sz w:val="20"/>
-                <w:szCs w:val="20"/>
-              </w:rPr>
-              <w:t>Linkorion</w:t>
-            </w:r>
-            <w:proofErr w:type="spellEnd"/>
-            <w:r>
-              <w:rPr>
-                <w:rFonts w:ascii="Georgia" w:eastAsia="Georgia" w:hAnsi="Georgia" w:cs="Georgia"/>
-                <w:b/>
-                <w:sz w:val="20"/>
-                <w:szCs w:val="20"/>
-              </w:rPr>
-              <w:t xml:space="preserve"> Technologies, Nigeria</w:t>
+              <w:t>Data Analyst Intern, Linkorion Technologies, Nigeria</w:t>
             </w:r>
             <w:r>
               <w:rPr>
@@ -717,15 +677,7 @@
                 <w:sz w:val="20"/>
                 <w:szCs w:val="20"/>
               </w:rPr>
-              <w:t xml:space="preserve"> </w:t>
-            </w:r>
-            <w:r>
-              <w:rPr>
-                <w:rFonts w:ascii="Georgia" w:eastAsia="Georgia" w:hAnsi="Georgia" w:cs="Georgia"/>
-                <w:sz w:val="20"/>
-                <w:szCs w:val="20"/>
-              </w:rPr>
-              <w:t>Present</w:t>
+              <w:t xml:space="preserve"> Present</w:t>
             </w:r>
             <w:r>
               <w:rPr>
@@ -959,7 +911,6 @@
               </w:rPr>
               <w:t xml:space="preserve">, </w:t>
             </w:r>
-            <w:proofErr w:type="spellStart"/>
             <w:r>
               <w:rPr>
                 <w:rFonts w:ascii="Georgia" w:eastAsia="Georgia" w:hAnsi="Georgia" w:cs="Georgia"/>
@@ -967,17 +918,7 @@
                 <w:sz w:val="20"/>
                 <w:szCs w:val="20"/>
               </w:rPr>
-              <w:t>Telus</w:t>
-            </w:r>
-            <w:proofErr w:type="spellEnd"/>
-            <w:r>
-              <w:rPr>
-                <w:rFonts w:ascii="Georgia" w:eastAsia="Georgia" w:hAnsi="Georgia" w:cs="Georgia"/>
-                <w:b/>
-                <w:sz w:val="20"/>
-                <w:szCs w:val="20"/>
-              </w:rPr>
-              <w:t xml:space="preserve"> International, Remote (Part-Time)</w:t>
+              <w:t>Telus International, Remote (Part-Time)</w:t>
             </w:r>
           </w:p>
         </w:tc>
@@ -1049,23 +990,7 @@
                 <w:sz w:val="20"/>
                 <w:szCs w:val="20"/>
               </w:rPr>
-              <w:t xml:space="preserve"> </w:t>
-            </w:r>
-            <w:r>
-              <w:rPr>
-                <w:rFonts w:ascii="Georgia" w:eastAsia="Georgia" w:hAnsi="Georgia" w:cs="Georgia"/>
-                <w:sz w:val="20"/>
-                <w:szCs w:val="20"/>
-              </w:rPr>
-              <w:t>Jul 202</w:t>
-            </w:r>
-            <w:r>
-              <w:rPr>
-                <w:rFonts w:ascii="Georgia" w:eastAsia="Georgia" w:hAnsi="Georgia" w:cs="Georgia"/>
-                <w:sz w:val="20"/>
-                <w:szCs w:val="20"/>
-              </w:rPr>
-              <w:t>3</w:t>
+              <w:t xml:space="preserve"> Jul 2023</w:t>
             </w:r>
             <w:r>
               <w:rPr>
@@ -1266,7 +1191,6 @@
               </w:rPr>
               <w:t xml:space="preserve"> </w:t>
             </w:r>
-            <w:proofErr w:type="spellStart"/>
             <w:r>
               <w:rPr>
                 <w:rFonts w:ascii="Georgia" w:eastAsia="Georgia" w:hAnsi="Georgia" w:cs="Georgia"/>
@@ -1274,17 +1198,7 @@
                 <w:sz w:val="20"/>
                 <w:szCs w:val="20"/>
               </w:rPr>
-              <w:t>KidsCode</w:t>
-            </w:r>
-            <w:proofErr w:type="spellEnd"/>
-            <w:r>
-              <w:rPr>
-                <w:rFonts w:ascii="Georgia" w:eastAsia="Georgia" w:hAnsi="Georgia" w:cs="Georgia"/>
-                <w:b/>
-                <w:sz w:val="20"/>
-                <w:szCs w:val="20"/>
-              </w:rPr>
-              <w:t xml:space="preserve"> Innovation Hub</w:t>
+              <w:t>KidsCode Innovation Hub</w:t>
             </w:r>
             <w:r>
               <w:rPr>
@@ -2026,27 +1940,7 @@
                 <w:sz w:val="20"/>
                 <w:szCs w:val="20"/>
               </w:rPr>
-              <w:t xml:space="preserve"> After which I fine-tuned the best performing model using </w:t>
-            </w:r>
-            <w:proofErr w:type="spellStart"/>
-            <w:r>
-              <w:rPr>
-                <w:rFonts w:ascii="Georgia" w:eastAsia="Georgia" w:hAnsi="Georgia" w:cs="Georgia"/>
-                <w:color w:val="000000"/>
-                <w:sz w:val="20"/>
-                <w:szCs w:val="20"/>
-              </w:rPr>
-              <w:t>GridsearchCV</w:t>
-            </w:r>
-            <w:proofErr w:type="spellEnd"/>
-            <w:r>
-              <w:rPr>
-                <w:rFonts w:ascii="Georgia" w:eastAsia="Georgia" w:hAnsi="Georgia" w:cs="Georgia"/>
-                <w:color w:val="000000"/>
-                <w:sz w:val="20"/>
-                <w:szCs w:val="20"/>
-              </w:rPr>
-              <w:t xml:space="preserve"> which gave it 2% more accuracy.</w:t>
+              <w:t xml:space="preserve"> After which I fine-tuned the best performing model using GridsearchCV which gave it 2% more accuracy.</w:t>
             </w:r>
           </w:p>
           <w:p>
@@ -2137,7 +2031,27 @@
                   <w:sz w:val="20"/>
                   <w:szCs w:val="20"/>
                 </w:rPr>
-                <w:t>Sentiment Analysis</w:t>
+                <w:t>Fake New</w:t>
+              </w:r>
+              <w:r>
+                <w:rPr>
+                  <w:rStyle w:val="Hyperlink"/>
+                  <w:rFonts w:ascii="Georgia" w:eastAsia="Georgia" w:hAnsi="Georgia" w:cs="Georgia"/>
+                  <w:b/>
+                  <w:sz w:val="20"/>
+                  <w:szCs w:val="20"/>
+                </w:rPr>
+                <w:t>s</w:t>
+              </w:r>
+              <w:r>
+                <w:rPr>
+                  <w:rStyle w:val="Hyperlink"/>
+                  <w:rFonts w:ascii="Georgia" w:eastAsia="Georgia" w:hAnsi="Georgia" w:cs="Georgia"/>
+                  <w:b/>
+                  <w:sz w:val="20"/>
+                  <w:szCs w:val="20"/>
+                </w:rPr>
+                <w:t xml:space="preserve"> Detection with Fine-tuned Models</w:t>
               </w:r>
             </w:hyperlink>
           </w:p>
@@ -2234,33 +2148,31 @@
                 <w:sz w:val="20"/>
                 <w:szCs w:val="20"/>
               </w:rPr>
-              <w:t xml:space="preserve"> predict the emotion of covid-19 tweets. The model was deployed as a web application</w:t>
-            </w:r>
-            <w:r>
-              <w:rPr>
-                <w:rFonts w:ascii="Georgia" w:eastAsia="Georgia" w:hAnsi="Georgia" w:cs="Georgia"/>
-                <w:sz w:val="20"/>
-                <w:szCs w:val="20"/>
-              </w:rPr>
-              <w:t xml:space="preserve"> using </w:t>
-            </w:r>
-            <w:proofErr w:type="spellStart"/>
-            <w:r>
-              <w:rPr>
-                <w:rFonts w:ascii="Georgia" w:eastAsia="Georgia" w:hAnsi="Georgia" w:cs="Georgia"/>
-                <w:sz w:val="20"/>
-                <w:szCs w:val="20"/>
-              </w:rPr>
-              <w:t>streamlit</w:t>
-            </w:r>
-            <w:proofErr w:type="spellEnd"/>
-            <w:r>
-              <w:rPr>
-                <w:rFonts w:ascii="Georgia" w:eastAsia="Georgia" w:hAnsi="Georgia" w:cs="Georgia"/>
-                <w:sz w:val="20"/>
-                <w:szCs w:val="20"/>
-              </w:rPr>
-              <w:t>.</w:t>
+              <w:t xml:space="preserve"> predict </w:t>
+            </w:r>
+            <w:r>
+              <w:rPr>
+                <w:rFonts w:ascii="Georgia" w:eastAsia="Georgia" w:hAnsi="Georgia" w:cs="Georgia"/>
+                <w:sz w:val="20"/>
+                <w:szCs w:val="20"/>
+              </w:rPr>
+              <w:t>if an article contains fake news</w:t>
+            </w:r>
+            <w:r>
+              <w:rPr>
+                <w:rFonts w:ascii="Georgia" w:eastAsia="Georgia" w:hAnsi="Georgia" w:cs="Georgia"/>
+                <w:sz w:val="20"/>
+                <w:szCs w:val="20"/>
+              </w:rPr>
+              <w:t>. The model was deployed as a web application</w:t>
+            </w:r>
+            <w:r>
+              <w:rPr>
+                <w:rFonts w:ascii="Georgia" w:eastAsia="Georgia" w:hAnsi="Georgia" w:cs="Georgia"/>
+                <w:sz w:val="20"/>
+                <w:szCs w:val="20"/>
+              </w:rPr>
+              <w:t xml:space="preserve"> using streamlit.</w:t>
             </w:r>
           </w:p>
           <w:p>
@@ -2294,7 +2206,6 @@
               </w:rPr>
               <w:t xml:space="preserve">I worked with a team to conduct data preprocessing and tokenization of the text data. We used GPU runtime on </w:t>
             </w:r>
-            <w:proofErr w:type="spellStart"/>
             <w:r>
               <w:rPr>
                 <w:rFonts w:ascii="Georgia" w:eastAsia="Georgia" w:hAnsi="Georgia" w:cs="Georgia"/>
@@ -2309,16 +2220,15 @@
                 <w:sz w:val="20"/>
                 <w:szCs w:val="20"/>
               </w:rPr>
-              <w:t>olab</w:t>
-            </w:r>
-            <w:proofErr w:type="spellEnd"/>
-            <w:r>
-              <w:rPr>
-                <w:rFonts w:ascii="Georgia" w:eastAsia="Georgia" w:hAnsi="Georgia" w:cs="Georgia"/>
-                <w:sz w:val="20"/>
-                <w:szCs w:val="20"/>
-              </w:rPr>
-              <w:t xml:space="preserve"> which significantly shorted the runtime of training.</w:t>
+              <w:t>olab which significantly shorted the runtime of training</w:t>
+            </w:r>
+            <w:r>
+              <w:rPr>
+                <w:rFonts w:ascii="Georgia" w:eastAsia="Georgia" w:hAnsi="Georgia" w:cs="Georgia"/>
+                <w:sz w:val="20"/>
+                <w:szCs w:val="20"/>
+              </w:rPr>
+              <w:t xml:space="preserve"> and achieved a 99.4% accuracy.</w:t>
             </w:r>
           </w:p>
           <w:p>
@@ -2364,7 +2274,27 @@
                   <w:sz w:val="20"/>
                   <w:szCs w:val="20"/>
                 </w:rPr>
-                <w:t>Classification: Detection of Sepsis</w:t>
+                <w:t>Data Analysi</w:t>
+              </w:r>
+              <w:r>
+                <w:rPr>
+                  <w:rStyle w:val="Hyperlink"/>
+                  <w:rFonts w:ascii="Georgia" w:eastAsia="Georgia" w:hAnsi="Georgia" w:cs="Georgia"/>
+                  <w:b/>
+                  <w:sz w:val="20"/>
+                  <w:szCs w:val="20"/>
+                </w:rPr>
+                <w:t>s</w:t>
+              </w:r>
+              <w:r>
+                <w:rPr>
+                  <w:rStyle w:val="Hyperlink"/>
+                  <w:rFonts w:ascii="Georgia" w:eastAsia="Georgia" w:hAnsi="Georgia" w:cs="Georgia"/>
+                  <w:b/>
+                  <w:sz w:val="20"/>
+                  <w:szCs w:val="20"/>
+                </w:rPr>
+                <w:t xml:space="preserve"> with SQL</w:t>
               </w:r>
             </w:hyperlink>
           </w:p>
@@ -2485,49 +2415,7 @@
                 <w:sz w:val="20"/>
                 <w:szCs w:val="20"/>
               </w:rPr>
-              <w:t>We d</w:t>
-            </w:r>
-            <w:r>
-              <w:rPr>
-                <w:rFonts w:ascii="Georgia" w:eastAsia="Georgia" w:hAnsi="Georgia" w:cs="Georgia"/>
-                <w:sz w:val="20"/>
-                <w:szCs w:val="20"/>
-              </w:rPr>
-              <w:t xml:space="preserve">eveloped a model using clinical data to accurately identify sepsis risk. </w:t>
-            </w:r>
-            <w:r>
-              <w:rPr>
-                <w:rFonts w:ascii="Georgia" w:eastAsia="Georgia" w:hAnsi="Georgia" w:cs="Georgia"/>
-                <w:sz w:val="20"/>
-                <w:szCs w:val="20"/>
-              </w:rPr>
-              <w:t>We d</w:t>
-            </w:r>
-            <w:r>
-              <w:rPr>
-                <w:rFonts w:ascii="Georgia" w:eastAsia="Georgia" w:hAnsi="Georgia" w:cs="Georgia"/>
-                <w:sz w:val="20"/>
-                <w:szCs w:val="20"/>
-              </w:rPr>
-              <w:t xml:space="preserve">eployed the model as a </w:t>
-            </w:r>
-            <w:proofErr w:type="spellStart"/>
-            <w:r>
-              <w:rPr>
-                <w:rFonts w:ascii="Georgia" w:eastAsia="Georgia" w:hAnsi="Georgia" w:cs="Georgia"/>
-                <w:sz w:val="20"/>
-                <w:szCs w:val="20"/>
-              </w:rPr>
-              <w:t>FastAPI</w:t>
-            </w:r>
-            <w:proofErr w:type="spellEnd"/>
-            <w:r>
-              <w:rPr>
-                <w:rFonts w:ascii="Georgia" w:eastAsia="Georgia" w:hAnsi="Georgia" w:cs="Georgia"/>
-                <w:sz w:val="20"/>
-                <w:szCs w:val="20"/>
-              </w:rPr>
-              <w:t>-based API using Docker.</w:t>
+              <w:t>Using only select statements, I analyzed data for a telecom company and gave actionable insights which led to a 5% reduction in losses.</w:t>
             </w:r>
           </w:p>
           <w:p>
@@ -2559,7 +2447,23 @@
                 <w:sz w:val="20"/>
                 <w:szCs w:val="20"/>
               </w:rPr>
-              <w:t>I cleaned the dataset and created new features for the dataset which raised the evaluation score of the best performing model from 0.69 to 0.89.</w:t>
+              <w:t>I</w:t>
+            </w:r>
+            <w:r>
+              <w:rPr>
+                <w:rFonts w:ascii="Georgia" w:eastAsia="Georgia" w:hAnsi="Georgia" w:cs="Georgia"/>
+                <w:sz w:val="20"/>
+                <w:szCs w:val="20"/>
+              </w:rPr>
+              <w:t xml:space="preserve"> created an interactive dashboard to visualize the key insights from their data using Power BI</w:t>
+            </w:r>
+            <w:r>
+              <w:rPr>
+                <w:rFonts w:ascii="Georgia" w:eastAsia="Georgia" w:hAnsi="Georgia" w:cs="Georgia"/>
+                <w:sz w:val="20"/>
+                <w:szCs w:val="20"/>
+              </w:rPr>
+              <w:t>.</w:t>
             </w:r>
           </w:p>
         </w:tc>
@@ -2654,25 +2558,7 @@
                 <w:sz w:val="20"/>
                 <w:szCs w:val="20"/>
               </w:rPr>
-              <w:t xml:space="preserve">python, </w:t>
-            </w:r>
-            <w:proofErr w:type="spellStart"/>
-            <w:r>
-              <w:rPr>
-                <w:rFonts w:ascii="Georgia" w:eastAsia="Georgia" w:hAnsi="Georgia" w:cs="Georgia"/>
-                <w:sz w:val="20"/>
-                <w:szCs w:val="20"/>
-              </w:rPr>
-              <w:t>mySQL</w:t>
-            </w:r>
-            <w:proofErr w:type="spellEnd"/>
-            <w:r>
-              <w:rPr>
-                <w:rFonts w:ascii="Georgia" w:eastAsia="Georgia" w:hAnsi="Georgia" w:cs="Georgia"/>
-                <w:sz w:val="20"/>
-                <w:szCs w:val="20"/>
-              </w:rPr>
-              <w:t>, power BI</w:t>
+              <w:t>python, mySQL, power BI</w:t>
             </w:r>
           </w:p>
           <w:p>
@@ -2710,52 +2596,14 @@
               </w:rPr>
               <w:t xml:space="preserve"> </w:t>
             </w:r>
-            <w:proofErr w:type="spellStart"/>
-            <w:r>
-              <w:rPr>
-                <w:rFonts w:ascii="Georgia" w:eastAsia="Georgia" w:hAnsi="Georgia" w:cs="Georgia"/>
-                <w:sz w:val="20"/>
-                <w:szCs w:val="20"/>
-              </w:rPr>
-              <w:t>Streamlit</w:t>
-            </w:r>
-            <w:proofErr w:type="spellEnd"/>
-            <w:r>
-              <w:rPr>
-                <w:rFonts w:ascii="Georgia" w:eastAsia="Georgia" w:hAnsi="Georgia" w:cs="Georgia"/>
-                <w:sz w:val="20"/>
-                <w:szCs w:val="20"/>
-              </w:rPr>
-              <w:t xml:space="preserve">, Docker, </w:t>
-            </w:r>
-            <w:proofErr w:type="spellStart"/>
-            <w:r>
-              <w:rPr>
-                <w:rFonts w:ascii="Georgia" w:eastAsia="Georgia" w:hAnsi="Georgia" w:cs="Georgia"/>
-                <w:sz w:val="20"/>
-                <w:szCs w:val="20"/>
-              </w:rPr>
-              <w:t>FastAPI</w:t>
-            </w:r>
-            <w:proofErr w:type="spellEnd"/>
-            <w:r>
-              <w:rPr>
-                <w:rFonts w:ascii="Georgia" w:eastAsia="Georgia" w:hAnsi="Georgia" w:cs="Georgia"/>
-                <w:sz w:val="20"/>
-                <w:szCs w:val="20"/>
-              </w:rPr>
-              <w:t xml:space="preserve">, Excel, </w:t>
-            </w:r>
-            <w:proofErr w:type="spellStart"/>
-            <w:r>
-              <w:rPr>
-                <w:rFonts w:ascii="Georgia" w:eastAsia="Georgia" w:hAnsi="Georgia" w:cs="Georgia"/>
-                <w:sz w:val="20"/>
-                <w:szCs w:val="20"/>
-              </w:rPr>
-              <w:t>Gradio</w:t>
-            </w:r>
-            <w:proofErr w:type="spellEnd"/>
+            <w:r>
+              <w:rPr>
+                <w:rFonts w:ascii="Georgia" w:eastAsia="Georgia" w:hAnsi="Georgia" w:cs="Georgia"/>
+                <w:sz w:val="20"/>
+                <w:szCs w:val="20"/>
+              </w:rPr>
+              <w:t>Streamlit, Docker, FastAPI, Excel, Gradio</w:t>
+            </w:r>
           </w:p>
         </w:tc>
       </w:tr>

</xml_diff>